<commit_message>
Deployed 93697de5 with MkDocs version: 1.3.0
</commit_message>
<xml_diff>
--- a/Workshop_Areas/Woodwork/Inductions/TableSaw.docx
+++ b/Workshop_Areas/Woodwork/Inductions/TableSaw.docx
@@ -16,7 +16,7 @@
         <w:rPr>
           <w:rFonts w:eastAsia="Arial"/>
         </w:rPr>
-        <w:t xml:space="preserve">  v1.2</w:t>
+        <w:t xml:space="preserve">  v1.3</w:t>
       </w:r>
       <w:r>
         <w:rPr>
@@ -892,6 +892,80 @@
                 <w:sz w:val="20"/>
                 <w:szCs w:val="20"/>
               </w:rPr>
+              <w:t>Ensure crown guard is no less than 5mm above material.</w:t>
+            </w:r>
+          </w:p>
+        </w:tc>
+        <w:tc>
+          <w:tcPr>
+            <w:tcW w:w="805" w:type="dxa"/>
+          </w:tcPr>
+          <w:p>
+            <w:pPr>
+              <w:rPr>
+                <w:rFonts w:ascii="Arial" w:eastAsia="Arial" w:hAnsi="Arial" w:cs="Arial"/>
+                <w:sz w:val="20"/>
+              </w:rPr>
+            </w:pPr>
+          </w:p>
+        </w:tc>
+      </w:tr>
+      <w:tr>
+        <w:tc>
+          <w:tcPr>
+            <w:tcW w:w="8150" w:type="dxa"/>
+          </w:tcPr>
+          <w:p>
+            <w:pPr>
+              <w:rPr>
+                <w:rFonts w:ascii="Arial" w:eastAsia="Arial" w:hAnsi="Arial" w:cs="Arial"/>
+                <w:sz w:val="20"/>
+                <w:szCs w:val="20"/>
+              </w:rPr>
+            </w:pPr>
+            <w:r>
+              <w:rPr>
+                <w:rFonts w:ascii="Arial" w:eastAsia="Arial" w:hAnsi="Arial" w:cs="Arial"/>
+                <w:sz w:val="20"/>
+                <w:szCs w:val="20"/>
+              </w:rPr>
+              <w:t>Out table must be clear.</w:t>
+            </w:r>
+          </w:p>
+        </w:tc>
+        <w:tc>
+          <w:tcPr>
+            <w:tcW w:w="805" w:type="dxa"/>
+          </w:tcPr>
+          <w:p>
+            <w:pPr>
+              <w:rPr>
+                <w:rFonts w:ascii="Arial" w:eastAsia="Arial" w:hAnsi="Arial" w:cs="Arial"/>
+                <w:sz w:val="20"/>
+              </w:rPr>
+            </w:pPr>
+          </w:p>
+        </w:tc>
+      </w:tr>
+      <w:tr>
+        <w:tc>
+          <w:tcPr>
+            <w:tcW w:w="8150" w:type="dxa"/>
+          </w:tcPr>
+          <w:p>
+            <w:pPr>
+              <w:rPr>
+                <w:rFonts w:ascii="Arial" w:eastAsia="Arial" w:hAnsi="Arial" w:cs="Arial"/>
+                <w:sz w:val="20"/>
+                <w:szCs w:val="20"/>
+              </w:rPr>
+            </w:pPr>
+            <w:r>
+              <w:rPr>
+                <w:rFonts w:ascii="Arial" w:eastAsia="Arial" w:hAnsi="Arial" w:cs="Arial"/>
+                <w:sz w:val="20"/>
+                <w:szCs w:val="20"/>
+              </w:rPr>
               <w:t>How to tell if machine needs re-aligining</w:t>
             </w:r>
           </w:p>
@@ -929,6 +1003,43 @@
                 <w:sz w:val="20"/>
                 <w:szCs w:val="20"/>
               </w:rPr>
+              <w:t>Check machine alignment is as required before use.</w:t>
+            </w:r>
+          </w:p>
+        </w:tc>
+        <w:tc>
+          <w:tcPr>
+            <w:tcW w:w="805" w:type="dxa"/>
+          </w:tcPr>
+          <w:p>
+            <w:pPr>
+              <w:rPr>
+                <w:rFonts w:ascii="Arial" w:eastAsia="Arial" w:hAnsi="Arial" w:cs="Arial"/>
+                <w:sz w:val="20"/>
+              </w:rPr>
+            </w:pPr>
+          </w:p>
+        </w:tc>
+      </w:tr>
+      <w:tr>
+        <w:tc>
+          <w:tcPr>
+            <w:tcW w:w="8150" w:type="dxa"/>
+          </w:tcPr>
+          <w:p>
+            <w:pPr>
+              <w:rPr>
+                <w:rFonts w:ascii="Arial" w:eastAsia="Arial" w:hAnsi="Arial" w:cs="Arial"/>
+                <w:sz w:val="20"/>
+                <w:szCs w:val="20"/>
+              </w:rPr>
+            </w:pPr>
+            <w:r>
+              <w:rPr>
+                <w:rFonts w:ascii="Arial" w:eastAsia="Arial" w:hAnsi="Arial" w:cs="Arial"/>
+                <w:sz w:val="20"/>
+                <w:szCs w:val="20"/>
+              </w:rPr>
               <w:t>Understand the risk of kickback</w:t>
             </w:r>
           </w:p>
@@ -962,6 +1073,80 @@
             </w:pPr>
             <w:r>
               <w:rPr>
+                <w:rFonts w:ascii="Arial" w:eastAsia="Arial" w:hAnsi="Arial" w:cs="Arial"/>
+                <w:sz w:val="20"/>
+                <w:szCs w:val="20"/>
+              </w:rPr>
+              <w:t>Materials mustr be on approved list. If unsure, ask.</w:t>
+            </w:r>
+          </w:p>
+        </w:tc>
+        <w:tc>
+          <w:tcPr>
+            <w:tcW w:w="805" w:type="dxa"/>
+          </w:tcPr>
+          <w:p>
+            <w:pPr>
+              <w:rPr>
+                <w:rFonts w:ascii="Arial" w:eastAsia="Arial" w:hAnsi="Arial" w:cs="Arial"/>
+                <w:sz w:val="20"/>
+              </w:rPr>
+            </w:pPr>
+          </w:p>
+        </w:tc>
+      </w:tr>
+      <w:tr>
+        <w:tc>
+          <w:tcPr>
+            <w:tcW w:w="8150" w:type="dxa"/>
+          </w:tcPr>
+          <w:p>
+            <w:pPr>
+              <w:rPr>
+                <w:rFonts w:ascii="Arial" w:eastAsia="Arial" w:hAnsi="Arial" w:cs="Arial"/>
+                <w:sz w:val="20"/>
+                <w:szCs w:val="20"/>
+              </w:rPr>
+            </w:pPr>
+            <w:r>
+              <w:rPr>
+                <w:rFonts w:ascii="Arial" w:eastAsia="Arial" w:hAnsi="Arial" w:cs="Arial"/>
+                <w:sz w:val="20"/>
+                <w:szCs w:val="20"/>
+              </w:rPr>
+              <w:t>Ensure user knows how to cut large sheets.</w:t>
+            </w:r>
+          </w:p>
+        </w:tc>
+        <w:tc>
+          <w:tcPr>
+            <w:tcW w:w="805" w:type="dxa"/>
+          </w:tcPr>
+          <w:p>
+            <w:pPr>
+              <w:rPr>
+                <w:rFonts w:ascii="Arial" w:eastAsia="Arial" w:hAnsi="Arial" w:cs="Arial"/>
+                <w:sz w:val="20"/>
+              </w:rPr>
+            </w:pPr>
+          </w:p>
+        </w:tc>
+      </w:tr>
+      <w:tr>
+        <w:tc>
+          <w:tcPr>
+            <w:tcW w:w="8150" w:type="dxa"/>
+          </w:tcPr>
+          <w:p>
+            <w:pPr>
+              <w:rPr>
+                <w:rFonts w:ascii="Arial" w:eastAsia="Arial" w:hAnsi="Arial" w:cs="Arial"/>
+                <w:sz w:val="20"/>
+                <w:szCs w:val="20"/>
+              </w:rPr>
+            </w:pPr>
+            <w:r>
+              <w:rPr>
                 <w:rFonts w:ascii="Arial" w:hAnsi="Arial" w:cs="Arial"/>
                 <w:sz w:val="20"/>
                 <w:szCs w:val="20"/>
@@ -1188,6 +1373,81 @@
                 <w:sz w:val="20"/>
                 <w:szCs w:val="20"/>
               </w:rPr>
+              <w:lastRenderedPageBreak/>
+              <w:t>Remove extension piece when not in use.</w:t>
+            </w:r>
+          </w:p>
+        </w:tc>
+        <w:tc>
+          <w:tcPr>
+            <w:tcW w:w="805" w:type="dxa"/>
+          </w:tcPr>
+          <w:p>
+            <w:pPr>
+              <w:rPr>
+                <w:rFonts w:ascii="Arial" w:eastAsia="Arial" w:hAnsi="Arial" w:cs="Arial"/>
+                <w:sz w:val="20"/>
+              </w:rPr>
+            </w:pPr>
+          </w:p>
+        </w:tc>
+      </w:tr>
+      <w:tr>
+        <w:tc>
+          <w:tcPr>
+            <w:tcW w:w="8150" w:type="dxa"/>
+          </w:tcPr>
+          <w:p>
+            <w:pPr>
+              <w:rPr>
+                <w:rFonts w:ascii="Arial" w:hAnsi="Arial" w:cs="Arial"/>
+                <w:sz w:val="20"/>
+                <w:szCs w:val="20"/>
+              </w:rPr>
+            </w:pPr>
+            <w:r>
+              <w:rPr>
+                <w:rFonts w:ascii="Arial" w:hAnsi="Arial" w:cs="Arial"/>
+                <w:sz w:val="20"/>
+                <w:szCs w:val="20"/>
+              </w:rPr>
+              <w:t>Helpers must be supervbised by the operator.</w:t>
+            </w:r>
+          </w:p>
+        </w:tc>
+        <w:tc>
+          <w:tcPr>
+            <w:tcW w:w="805" w:type="dxa"/>
+          </w:tcPr>
+          <w:p>
+            <w:pPr>
+              <w:rPr>
+                <w:rFonts w:ascii="Arial" w:eastAsia="Arial" w:hAnsi="Arial" w:cs="Arial"/>
+                <w:sz w:val="20"/>
+              </w:rPr>
+            </w:pPr>
+          </w:p>
+        </w:tc>
+      </w:tr>
+      <w:tr>
+        <w:tc>
+          <w:tcPr>
+            <w:tcW w:w="8150" w:type="dxa"/>
+          </w:tcPr>
+          <w:p>
+            <w:pPr>
+              <w:rPr>
+                <w:rFonts w:ascii="Arial" w:hAnsi="Arial" w:cs="Arial"/>
+                <w:sz w:val="20"/>
+                <w:szCs w:val="20"/>
+              </w:rPr>
+            </w:pPr>
+            <w:r>
+              <w:rPr>
+                <w:rFonts w:ascii="Arial" w:hAnsi="Arial" w:cs="Arial"/>
+                <w:sz w:val="20"/>
+                <w:szCs w:val="20"/>
+              </w:rPr>
               <w:t>Who to report faults to.</w:t>
             </w:r>
           </w:p>
@@ -1270,7 +1530,110 @@
                 <w:sz w:val="20"/>
                 <w:szCs w:val="20"/>
               </w:rPr>
-              <w:t>Acceptable materials: Wood only…NO NAILS!</w:t>
+              <w:t>When using the mitre fence stand on the left hand side</w:t>
+            </w:r>
+          </w:p>
+        </w:tc>
+        <w:tc>
+          <w:tcPr>
+            <w:tcW w:w="805" w:type="dxa"/>
+          </w:tcPr>
+          <w:p>
+            <w:pPr>
+              <w:rPr>
+                <w:rFonts w:ascii="Arial" w:eastAsia="Arial" w:hAnsi="Arial" w:cs="Arial"/>
+                <w:sz w:val="20"/>
+              </w:rPr>
+            </w:pPr>
+          </w:p>
+        </w:tc>
+      </w:tr>
+      <w:tr>
+        <w:tc>
+          <w:tcPr>
+            <w:tcW w:w="8150" w:type="dxa"/>
+          </w:tcPr>
+          <w:p>
+            <w:pPr>
+              <w:rPr>
+                <w:rFonts w:ascii="Arial" w:hAnsi="Arial" w:cs="Arial"/>
+                <w:sz w:val="20"/>
+                <w:szCs w:val="20"/>
+              </w:rPr>
+            </w:pPr>
+          </w:p>
+        </w:tc>
+        <w:tc>
+          <w:tcPr>
+            <w:tcW w:w="805" w:type="dxa"/>
+          </w:tcPr>
+          <w:p>
+            <w:pPr>
+              <w:rPr>
+                <w:rFonts w:ascii="Arial" w:eastAsia="Arial" w:hAnsi="Arial" w:cs="Arial"/>
+                <w:sz w:val="20"/>
+              </w:rPr>
+            </w:pPr>
+          </w:p>
+        </w:tc>
+      </w:tr>
+      <w:tr>
+        <w:tc>
+          <w:tcPr>
+            <w:tcW w:w="8150" w:type="dxa"/>
+          </w:tcPr>
+          <w:p>
+            <w:pPr>
+              <w:rPr>
+                <w:rFonts w:ascii="Arial" w:hAnsi="Arial" w:cs="Arial"/>
+                <w:sz w:val="20"/>
+                <w:szCs w:val="20"/>
+              </w:rPr>
+            </w:pPr>
+            <w:r>
+              <w:rPr>
+                <w:rFonts w:ascii="Arial" w:hAnsi="Arial" w:cs="Arial"/>
+                <w:sz w:val="20"/>
+                <w:szCs w:val="20"/>
+              </w:rPr>
+              <w:t>NO NAILS!</w:t>
+            </w:r>
+          </w:p>
+        </w:tc>
+        <w:tc>
+          <w:tcPr>
+            <w:tcW w:w="805" w:type="dxa"/>
+          </w:tcPr>
+          <w:p>
+            <w:pPr>
+              <w:rPr>
+                <w:rFonts w:ascii="Arial" w:eastAsia="Arial" w:hAnsi="Arial" w:cs="Arial"/>
+                <w:sz w:val="20"/>
+              </w:rPr>
+            </w:pPr>
+          </w:p>
+        </w:tc>
+      </w:tr>
+      <w:tr>
+        <w:tc>
+          <w:tcPr>
+            <w:tcW w:w="8150" w:type="dxa"/>
+          </w:tcPr>
+          <w:p>
+            <w:pPr>
+              <w:rPr>
+                <w:rFonts w:ascii="Arial" w:hAnsi="Arial" w:cs="Arial"/>
+                <w:sz w:val="20"/>
+                <w:szCs w:val="20"/>
+              </w:rPr>
+            </w:pPr>
+            <w:r>
+              <w:rPr>
+                <w:rFonts w:ascii="Arial" w:hAnsi="Arial" w:cs="Arial"/>
+                <w:sz w:val="20"/>
+                <w:szCs w:val="20"/>
+              </w:rPr>
+              <w:t>NO LONE WORKING</w:t>
             </w:r>
           </w:p>
         </w:tc>
@@ -1361,7 +1724,6 @@
               <w:pStyle w:val="HSSBodytext"/>
             </w:pPr>
             <w:r>
-              <w:lastRenderedPageBreak/>
               <w:t>I confirm that the above named has received safety induction training as indicated on this checklist</w:t>
             </w:r>
           </w:p>
@@ -3727,7 +4089,7 @@
   <a:extraClrSchemeLst/>
   <a:extLst>
     <a:ext uri="{05A4C25C-085E-4340-85A3-A5531E510DB2}">
-      <thm15:themeFamily xmlns="" xmlns:thm15="http://schemas.microsoft.com/office/thememl/2012/main" name="Office Theme" id="{62F939B6-93AF-4DB8-9C6B-D6C7DFDC589F}" vid="{4A3C46E8-61CC-4603-A589-7422A47A8E4A}"/>
+      <thm15:themeFamily xmlns:thm15="http://schemas.microsoft.com/office/thememl/2012/main" xmlns="" name="Office Theme" id="{62F939B6-93AF-4DB8-9C6B-D6C7DFDC589F}" vid="{4A3C46E8-61CC-4603-A589-7422A47A8E4A}"/>
     </a:ext>
   </a:extLst>
 </a:theme>

</xml_diff>